<commit_message>
version submitted to committee
</commit_message>
<xml_diff>
--- a/oxforddown-master/02-chapter2.docx
+++ b/oxforddown-master/02-chapter2.docx
@@ -2,7 +2,7 @@
 <file path=word/document.xml><?xml version="1.0" encoding="utf-8"?>
 <w:document xmlns:w="http://schemas.openxmlformats.org/wordprocessingml/2006/main" xmlns:m="http://schemas.openxmlformats.org/officeDocument/2006/math" xmlns:r="http://schemas.openxmlformats.org/officeDocument/2006/relationships" xmlns:o="urn:schemas-microsoft-com:office:office" xmlns:v="urn:schemas-microsoft-com:vml" xmlns:w10="urn:schemas-microsoft-com:office:word" xmlns:a="http://schemas.openxmlformats.org/drawingml/2006/main" xmlns:pic="http://schemas.openxmlformats.org/drawingml/2006/picture" xmlns:wp="http://schemas.openxmlformats.org/drawingml/2006/wordprocessingDrawing">
   <w:body>
-    <w:bookmarkStart w:id="52" w:name="chapter-2-insert-title"/>
+    <w:bookmarkStart w:id="60" w:name="X44ca862577ab0836f6187fecb2dcf4343038909"/>
     <w:p>
       <w:pPr>
         <w:pStyle w:val="Heading1"/>
@@ -17,10 +17,10 @@
         <w:tab/>
       </w:r>
       <w:r>
-        <w:t xml:space="preserve">Chapter 2: INSERT TITLE</w:t>
-      </w:r>
-    </w:p>
-    <w:bookmarkStart w:id="20" w:name="introduction"/>
+        <w:t xml:space="preserve">Chapter 2: Effects of competition on gender differences in the choice to prepare</w:t>
+      </w:r>
+    </w:p>
+    <w:bookmarkStart w:id="41" w:name="introduction"/>
     <w:p>
       <w:pPr>
         <w:pStyle w:val="Heading2"/>
@@ -76,17 +76,16 @@
         <w:t xml:space="preserve">.</w:t>
       </w:r>
     </w:p>
-    <w:bookmarkEnd w:id="20"/>
-    <w:bookmarkStart w:id="21" w:name="X2deb5150d87885d7afff36a86a3c73c5fb78a44"/>
-    <w:p>
-      <w:pPr>
-        <w:pStyle w:val="Heading2"/>
+    <w:bookmarkStart w:id="20" w:name="X2deb5150d87885d7afff36a86a3c73c5fb78a44"/>
+    <w:p>
+      <w:pPr>
+        <w:pStyle w:val="Heading3"/>
       </w:pPr>
       <w:r>
         <w:rPr>
           <w:rStyle w:val="SectionNumber"/>
         </w:rPr>
-        <w:t xml:space="preserve">1.2</w:t>
+        <w:t xml:space="preserve">1.1.1</w:t>
       </w:r>
       <w:r>
         <w:tab/>
@@ -343,17 +342,17 @@
         <w:t xml:space="preserve">entering competitions. Second, we introduce several reasons for why preparation might be one specific behavior where gender differences before competition arise, with the expectation that women practice more than men, especially when competing. Finally, we introduce the current investigation, which experimentally tests whether and how competitions affect gender differences in preparation.</w:t>
       </w:r>
     </w:p>
-    <w:bookmarkEnd w:id="21"/>
-    <w:bookmarkStart w:id="30" w:name="X324414be0a70a7b5f36efaa5a9e06e1c24025fe"/>
-    <w:p>
-      <w:pPr>
-        <w:pStyle w:val="Heading2"/>
+    <w:bookmarkEnd w:id="20"/>
+    <w:bookmarkStart w:id="25" w:name="X324414be0a70a7b5f36efaa5a9e06e1c24025fe"/>
+    <w:p>
+      <w:pPr>
+        <w:pStyle w:val="Heading3"/>
       </w:pPr>
       <w:r>
         <w:rPr>
           <w:rStyle w:val="SectionNumber"/>
         </w:rPr>
-        <w:t xml:space="preserve">1.3</w:t>
+        <w:t xml:space="preserve">1.1.2</w:t>
       </w:r>
       <w:r>
         <w:tab/>
@@ -370,16 +369,16 @@
         <w:t xml:space="preserve">There are three major time points at which competition may affect men and women differently: before, during, and after competition. The majority of previous studies in this space have examined gender differences in response to competition during and after performance.</w:t>
       </w:r>
     </w:p>
-    <w:bookmarkStart w:id="22" w:name="during-competition"/>
-    <w:p>
-      <w:pPr>
-        <w:pStyle w:val="Heading3"/>
+    <w:bookmarkStart w:id="21" w:name="during-competition"/>
+    <w:p>
+      <w:pPr>
+        <w:pStyle w:val="Heading4"/>
       </w:pPr>
       <w:r>
         <w:rPr>
           <w:rStyle w:val="SectionNumber"/>
         </w:rPr>
-        <w:t xml:space="preserve">1.3.1</w:t>
+        <w:t xml:space="preserve">1.1.2.1</w:t>
       </w:r>
       <w:r>
         <w:tab/>
@@ -535,7 +534,7 @@
         <w:t xml:space="preserve"> </w:t>
       </w:r>
       <w:r>
-        <w:t xml:space="preserve">show that the gender gap in performance is significantly greater under the real GRE, which they demonstrated was driven by men increasing their effort, while women’s effort stayed the same. The real GRE is inherently more competitive and higher-stakes than a voluntary experimental section of the GRE, providing further support for gender differences in performance in response to to competitive pressure in the field.</w:t>
+        <w:t xml:space="preserve">show that the gender gap in performance is significantly greater under the real GRE, which they demonstrated was driven by men increasing their effort, while women’s effort stayed the same. The real GRE is inherently more competitive and higher-stakes than a voluntary experimental section of the GRE, providing further support for gender differences in performance in response to competitive pressure in the field.</w:t>
       </w:r>
     </w:p>
     <w:p>
@@ -567,17 +566,17 @@
         <w:t xml:space="preserve">shows this phenomenon starts at an early age, with girls as young as eight years of age being significantly less willing to guess on exams relative to men.</w:t>
       </w:r>
     </w:p>
-    <w:bookmarkEnd w:id="22"/>
-    <w:bookmarkStart w:id="23" w:name="after-competition"/>
-    <w:p>
-      <w:pPr>
-        <w:pStyle w:val="Heading3"/>
+    <w:bookmarkEnd w:id="21"/>
+    <w:bookmarkStart w:id="22" w:name="after-competition"/>
+    <w:p>
+      <w:pPr>
+        <w:pStyle w:val="Heading4"/>
       </w:pPr>
       <w:r>
         <w:rPr>
           <w:rStyle w:val="SectionNumber"/>
         </w:rPr>
-        <w:t xml:space="preserve">1.3.2</w:t>
+        <w:t xml:space="preserve">1.1.2.2</w:t>
       </w:r>
       <w:r>
         <w:tab/>
@@ -664,17 +663,17 @@
         <w:t xml:space="preserve">examine both the role of task stereotypes (again through a female-typed verbal quiz and a male-typed math quiz) and feedback (positive or negative) on both confidence and choice in a compensation scheme (piece-rate or tournament payment). They find that women’s beliefs and choices after negative feedback are updated more negatively than men, regardless of their performance or choices before feedback. Overall, the current body of literature suggests that competitions may differentially impact women and men, both during and after said competitions.</w:t>
       </w:r>
     </w:p>
-    <w:bookmarkEnd w:id="23"/>
-    <w:bookmarkStart w:id="29" w:name="before-competition"/>
-    <w:p>
-      <w:pPr>
-        <w:pStyle w:val="Heading3"/>
+    <w:bookmarkEnd w:id="22"/>
+    <w:bookmarkStart w:id="24" w:name="before-competition"/>
+    <w:p>
+      <w:pPr>
+        <w:pStyle w:val="Heading4"/>
       </w:pPr>
       <w:r>
         <w:rPr>
           <w:rStyle w:val="SectionNumber"/>
         </w:rPr>
-        <w:t xml:space="preserve">1.3.3</w:t>
+        <w:t xml:space="preserve">1.1.2.3</w:t>
       </w:r>
       <w:r>
         <w:tab/>
@@ -705,22 +704,24 @@
         <w:rPr>
           <w:rStyle w:val="FootnoteReference"/>
         </w:rPr>
-        <w:footnoteReference w:id="24"/>
+        <w:footnoteReference w:id="23"/>
       </w:r>
       <w:r>
         <w:t xml:space="preserve">. Notably, the gender difference was present regardless of the payment option scheme chosen (i.e., the competitive tournament payment scheme or non-competitive tournament piece-rate payment scheme), though such interaction effects may have been difficult to detect with the sample sizes employed. Moreover, because payment schemes were not randomized there may have been selection effects such that those who were more likely to compete may have also been less likely to prepare. Thus, whether tournament (relative to piece-rate) payment schemes lead women to prepare disproportionately more than men is still unknown.</w:t>
       </w:r>
     </w:p>
-    <w:bookmarkStart w:id="26" w:name="Xfeac30886504a295ec15579e1abd86a1f49ec89"/>
-    <w:p>
-      <w:pPr>
-        <w:pStyle w:val="Heading4"/>
+    <w:bookmarkEnd w:id="24"/>
+    <w:bookmarkEnd w:id="25"/>
+    <w:bookmarkStart w:id="29" w:name="Xfeac30886504a295ec15579e1abd86a1f49ec89"/>
+    <w:p>
+      <w:pPr>
+        <w:pStyle w:val="Heading3"/>
       </w:pPr>
       <w:r>
         <w:rPr>
           <w:rStyle w:val="SectionNumber"/>
         </w:rPr>
-        <w:t xml:space="preserve">1.3.3.1</w:t>
+        <w:t xml:space="preserve">1.1.3</w:t>
       </w:r>
       <w:r>
         <w:tab/>
@@ -737,16 +738,16 @@
         <w:t xml:space="preserve">There are three non-mutually exclusive reasons to suspect that competition would be especially likely to increase women’s preparation before performance: the effects of competition on confidence, risk, and/or the stereotype that women prepare more than men.</w:t>
       </w:r>
     </w:p>
-    <w:bookmarkStart w:id="25" w:name="confidence-risk-and-rates-of-practicing"/>
-    <w:p>
-      <w:pPr>
-        <w:pStyle w:val="Heading5"/>
+    <w:bookmarkStart w:id="26" w:name="confidence-risk-and-rates-of-practicing"/>
+    <w:p>
+      <w:pPr>
+        <w:pStyle w:val="Heading4"/>
       </w:pPr>
       <w:r>
         <w:rPr>
           <w:rStyle w:val="SectionNumber"/>
         </w:rPr>
-        <w:t xml:space="preserve">1.3.3.1.1</w:t>
+        <w:t xml:space="preserve">1.1.3.1</w:t>
       </w:r>
       <w:r>
         <w:tab/>
@@ -872,7 +873,6 @@
         <w:t xml:space="preserve">may also lead women to be more likely to prepare before performing in a competition relative to men.</w:t>
       </w:r>
     </w:p>
-    <w:bookmarkEnd w:id="25"/>
     <w:bookmarkEnd w:id="26"/>
     <w:bookmarkStart w:id="28" w:name="gender-stereotypes-and-practicing"/>
     <w:p>
@@ -883,7 +883,7 @@
         <w:rPr>
           <w:rStyle w:val="SectionNumber"/>
         </w:rPr>
-        <w:t xml:space="preserve">1.3.3.2</w:t>
+        <w:t xml:space="preserve">1.1.3.2</w:t>
       </w:r>
       <w:r>
         <w:tab/>
@@ -1006,7 +1006,7 @@
         <w:t xml:space="preserve"> </w:t>
       </w:r>
       <w:r>
-        <w:t xml:space="preserve">show that the gender stereotype that men tend to succeed in activities and fields that require brilliance contributes leads girls as young as 6 years of age to avoid activities that supposedly require brilliance. Within the field,</w:t>
+        <w:t xml:space="preserve">show that the gender stereotype that men tend to succeed in activities and fields that require brilliance leads girls as young as 6 years of age to avoid activities that supposedly require brilliance. Within the field,</w:t>
       </w:r>
       <w:r>
         <w:t xml:space="preserve"> </w:t>
@@ -1112,7 +1112,7 @@
         <w:pStyle w:val="BodyText"/>
       </w:pPr>
       <w:r>
-        <w:t xml:space="preserve">Given our evidence gender stereotypes about preparation, in combination with the evidence that gender stereotypes in general affect subsequent behavior to align with said stereotypes, it is entirely possible, if not likely, that gender stereotypes drive women’s tendency to prepare more than men.</w:t>
+        <w:t xml:space="preserve">Given our evidence gender stereotypes about preparation, in combination with the evidence that gender stereotypes in general affect subsequent behavior to align with said stereotypes, it is entirely possible that gender stereotypes drive women’s tendency to prepare more than men.</w:t>
       </w:r>
     </w:p>
     <w:p>
@@ -1133,17 +1133,16 @@
     </w:p>
     <w:bookmarkEnd w:id="28"/>
     <w:bookmarkEnd w:id="29"/>
-    <w:bookmarkEnd w:id="30"/>
-    <w:bookmarkStart w:id="33" w:name="the-current-experiment"/>
-    <w:p>
-      <w:pPr>
-        <w:pStyle w:val="Heading2"/>
+    <w:bookmarkStart w:id="31" w:name="the-current-experiment"/>
+    <w:p>
+      <w:pPr>
+        <w:pStyle w:val="Heading3"/>
       </w:pPr>
       <w:r>
         <w:rPr>
           <w:rStyle w:val="SectionNumber"/>
         </w:rPr>
-        <w:t xml:space="preserve">1.4</w:t>
+        <w:t xml:space="preserve">1.1.4</w:t>
       </w:r>
       <w:r>
         <w:tab/>
@@ -1218,7 +1217,7 @@
       <w:r>
         <w:t xml:space="preserve"> </w:t>
       </w:r>
-      <w:hyperlink r:id="rId31">
+      <w:hyperlink r:id="rId30">
         <w:r>
           <w:rPr>
             <w:rStyle w:val="Hyperlink"/>
@@ -1233,7 +1232,8 @@
         <w:t xml:space="preserve">and all analyses were conducted in R statistical software (version 4.0.4).</w:t>
       </w:r>
     </w:p>
-    <w:bookmarkStart w:id="32" w:name="methods"/>
+    <w:bookmarkEnd w:id="31"/>
+    <w:bookmarkStart w:id="39" w:name="methods"/>
     <w:p>
       <w:pPr>
         <w:pStyle w:val="Heading3"/>
@@ -1242,7 +1242,7 @@
         <w:rPr>
           <w:rStyle w:val="SectionNumber"/>
         </w:rPr>
-        <w:t xml:space="preserve">1.4.1</w:t>
+        <w:t xml:space="preserve">1.1.5</w:t>
       </w:r>
       <w:r>
         <w:tab/>
@@ -1251,18 +1251,16 @@
         <w:t xml:space="preserve">Methods</w:t>
       </w:r>
     </w:p>
-    <w:bookmarkEnd w:id="32"/>
-    <w:bookmarkEnd w:id="33"/>
     <w:bookmarkStart w:id="34" w:name="participants"/>
     <w:p>
       <w:pPr>
-        <w:pStyle w:val="Heading2"/>
+        <w:pStyle w:val="Heading4"/>
       </w:pPr>
       <w:r>
         <w:rPr>
           <w:rStyle w:val="SectionNumber"/>
         </w:rPr>
-        <w:t xml:space="preserve">1.5</w:t>
+        <w:t xml:space="preserve">1.1.5.1</w:t>
       </w:r>
       <w:r>
         <w:tab/>
@@ -1276,7 +1274,38 @@
         <w:pStyle w:val="FirstParagraph"/>
       </w:pPr>
       <w:r>
-        <w:t xml:space="preserve">Participants were recruited on Amazon Mechanical Turk using the same screening criteria as all previous studies in Chapter 1. Like the last study of Chapter 1, we used Qualtrics’ fraud detection software to filter out responses that were suspicious either because they were likely 1) bots and/or 2) duplicate responses using the same exclusion criteria from before. These exclusions were applied for all main analyses reported in the results section.</w:t>
+        <w:t xml:space="preserve">All studies measures described below are publicly available on OSF both as a</w:t>
+      </w:r>
+      <w:r>
+        <w:t xml:space="preserve"> </w:t>
+      </w:r>
+      <w:hyperlink r:id="rId32">
+        <w:r>
+          <w:rPr>
+            <w:rStyle w:val="Hyperlink"/>
+          </w:rPr>
+          <w:t xml:space="preserve">.pdf</w:t>
+        </w:r>
+      </w:hyperlink>
+      <w:r>
+        <w:t xml:space="preserve"> </w:t>
+      </w:r>
+      <w:r>
+        <w:t xml:space="preserve">and</w:t>
+      </w:r>
+      <w:r>
+        <w:t xml:space="preserve"> </w:t>
+      </w:r>
+      <w:hyperlink r:id="rId33">
+        <w:r>
+          <w:rPr>
+            <w:rStyle w:val="Hyperlink"/>
+          </w:rPr>
+          <w:t xml:space="preserve">.qsf</w:t>
+        </w:r>
+      </w:hyperlink>
+      <w:r>
+        <w:t xml:space="preserve">. Participants were recruited on Amazon Mechanical Turk using the same screening criteria as all previous studies in Chapter 1. Like the last study of Chapter 1, we used Qualtrics’ fraud detection software to filter out responses that were suspicious either because they were likely 1) bots and/or 2) duplicate responses using the same exclusion criteria from before. These exclusions were applied for all main analyses reported in the results section.</w:t>
       </w:r>
     </w:p>
     <w:p>
@@ -1297,20 +1326,20 @@
         <w:t xml:space="preserve"> </w:t>
       </w:r>
       <w:r>
-        <w:t xml:space="preserve">= 13.2) years. Of the final sample, 75 participants (30.67% women) dropped out of the study before finishing and 192 participants were flagged by Qualtrics’ fraud detection software as suspicious based on the aforementioned criteria.</w:t>
+        <w:t xml:space="preserve">= 13.2) years. Of the final sample, 75 participants (30.67% women) dropped out of the study before finishing (we use their data when available) and 192 participants were flagged by Qualtrics’ fraud detection software as suspicious based on the aforementioned criteria.</w:t>
       </w:r>
     </w:p>
     <w:bookmarkEnd w:id="34"/>
-    <w:bookmarkStart w:id="39" w:name="procedures"/>
-    <w:p>
-      <w:pPr>
-        <w:pStyle w:val="Heading2"/>
+    <w:bookmarkStart w:id="38" w:name="procedures"/>
+    <w:p>
+      <w:pPr>
+        <w:pStyle w:val="Heading4"/>
       </w:pPr>
       <w:r>
         <w:rPr>
           <w:rStyle w:val="SectionNumber"/>
         </w:rPr>
-        <w:t xml:space="preserve">1.6</w:t>
+        <w:t xml:space="preserve">1.1.5.2</w:t>
       </w:r>
       <w:r>
         <w:tab/>
@@ -1338,13 +1367,13 @@
     <w:bookmarkStart w:id="35" w:name="manipulation-of-payment-scheme"/>
     <w:p>
       <w:pPr>
-        <w:pStyle w:val="Heading3"/>
+        <w:pStyle w:val="Heading5"/>
       </w:pPr>
       <w:r>
         <w:rPr>
           <w:rStyle w:val="SectionNumber"/>
         </w:rPr>
-        <w:t xml:space="preserve">1.6.1</w:t>
+        <w:t xml:space="preserve">1.1.5.2.1</w:t>
       </w:r>
       <w:r>
         <w:tab/>
@@ -1366,7 +1395,7 @@
         <w:pStyle w:val="BodyText"/>
       </w:pPr>
       <w:r>
-        <w:t xml:space="preserve">Again, we checked that condition was assigned evenly across participants (control= 50.21%) and genders included in the study. Of the men who completed the study, 50.38% were assigned to the control condition and of the women who completed the study, 49.72% were assigned to the control condition,</w:t>
+        <w:t xml:space="preserve">Again, we checked that condition was assigned evenly across participants (control= 50.21%) and genders included in the study. Of the men who completed the study, 50.53% were assigned to the control condition and of the women who completed the study, 49.98% were assigned to the control condition,</w:t>
       </w:r>
       <w:r>
         <w:t xml:space="preserve"> </w:t>
@@ -1550,13 +1579,13 @@
     <w:bookmarkStart w:id="36" w:name="Xb5ecbf778533b7a6005b21fa62ed595c4aa93ae"/>
     <w:p>
       <w:pPr>
-        <w:pStyle w:val="Heading3"/>
+        <w:pStyle w:val="Heading5"/>
       </w:pPr>
       <w:r>
         <w:rPr>
           <w:rStyle w:val="SectionNumber"/>
         </w:rPr>
-        <w:t xml:space="preserve">1.6.2</w:t>
+        <w:t xml:space="preserve">1.1.5.2.2</w:t>
       </w:r>
       <w:r>
         <w:tab/>
@@ -1622,13 +1651,13 @@
     <w:bookmarkStart w:id="37" w:name="Xba6c38290b81c472d8bb517f2f1f968e316c9f5"/>
     <w:p>
       <w:pPr>
-        <w:pStyle w:val="Heading3"/>
+        <w:pStyle w:val="Heading5"/>
       </w:pPr>
       <w:r>
         <w:rPr>
           <w:rStyle w:val="SectionNumber"/>
         </w:rPr>
-        <w:t xml:space="preserve">1.6.3</w:t>
+        <w:t xml:space="preserve">1.1.5.2.3</w:t>
       </w:r>
       <w:r>
         <w:tab/>
@@ -1729,7 +1758,9 @@
       </w:r>
     </w:p>
     <w:bookmarkEnd w:id="37"/>
-    <w:bookmarkStart w:id="38" w:name="results"/>
+    <w:bookmarkEnd w:id="38"/>
+    <w:bookmarkEnd w:id="39"/>
+    <w:bookmarkStart w:id="40" w:name="results"/>
     <w:p>
       <w:pPr>
         <w:pStyle w:val="Heading3"/>
@@ -1738,7 +1769,7 @@
         <w:rPr>
           <w:rStyle w:val="SectionNumber"/>
         </w:rPr>
-        <w:t xml:space="preserve">1.6.4</w:t>
+        <w:t xml:space="preserve">1.1.6</w:t>
       </w:r>
       <w:r>
         <w:tab/>
@@ -1747,9 +1778,9 @@
         <w:t xml:space="preserve">Results</w:t>
       </w:r>
     </w:p>
-    <w:bookmarkEnd w:id="38"/>
-    <w:bookmarkEnd w:id="39"/>
-    <w:bookmarkStart w:id="40" w:name="describing-main-variables-of-interest"/>
+    <w:bookmarkEnd w:id="40"/>
+    <w:bookmarkEnd w:id="41"/>
+    <w:bookmarkStart w:id="42" w:name="describing-main-variables-of-interest"/>
     <w:p>
       <w:pPr>
         <w:pStyle w:val="Heading2"/>
@@ -1758,7 +1789,7 @@
         <w:rPr>
           <w:rStyle w:val="SectionNumber"/>
         </w:rPr>
-        <w:t xml:space="preserve">1.7</w:t>
+        <w:t xml:space="preserve">1.2</w:t>
       </w:r>
       <w:r>
         <w:tab/>
@@ -1772,7 +1803,7 @@
         <w:pStyle w:val="FirstParagraph"/>
       </w:pPr>
       <w:r>
-        <w:t xml:space="preserve">First, we explored the characteristics of the main practice variables in the dataset. Across conditions, 45.51% of all participants chose to practice, with 48.22% choosing to practice in the piece-rate payment condition and 51.78% choosing to practice in the tournament payment condition. This difference in the choice to practice across conditions is significant when condition is included as a predictor alone,</w:t>
+        <w:t xml:space="preserve">First, we explored the characteristics of the main practice variables in the dataset. Across conditions, 45.51% of all participants chose to practice, with 48.22% choosing to practice in the piece-rate payment condition and 49.73% choosing to practice in the tournament payment condition. This difference in the choice to practice across conditions is significant when condition is included as a predictor alone,</w:t>
       </w:r>
       <w:r>
         <w:t xml:space="preserve"> </w:t>
@@ -2148,7 +2179,7 @@
         <w:pStyle w:val="BodyText"/>
       </w:pPr>
       <w:r>
-        <w:t xml:space="preserve">Contrary to the majority of studies in the first chapter, we find a significant effect of gender on task score, Mwomen=10.45, SD=4.47; Mmen= 12.29, SD =7.28,</w:t>
+        <w:t xml:space="preserve">Like all studies in Chapter 1, we find a significant effect of gender on task score when included as a sole predictor, Mwomen=10.45, SD=4.47; Mmen= 12.29, SD =7.28,</w:t>
       </w:r>
       <w:r>
         <w:t xml:space="preserve"> </w:t>
@@ -2281,7 +2312,7 @@
         </m:r>
       </m:oMath>
       <w:r>
-        <w:t xml:space="preserve">, even when including risk attitudes, confidence, and an interaction between gender and condition in the model,</w:t>
+        <w:t xml:space="preserve">. Contrary to the majority of studies in the first chapter, the effect of gender holds even after including risk attitudes, confidence, and an interaction between gender and condition in the model,</w:t>
       </w:r>
       <w:r>
         <w:t xml:space="preserve"> </w:t>
@@ -2417,8 +2448,8 @@
         <w:t xml:space="preserve">. We explore this finding further in the discussion section for this study.</w:t>
       </w:r>
     </w:p>
-    <w:bookmarkEnd w:id="40"/>
-    <w:bookmarkStart w:id="42" w:name="X66bca34bc79ced31b0d969edc3f6730eec21068"/>
+    <w:bookmarkEnd w:id="42"/>
+    <w:bookmarkStart w:id="44" w:name="Xf35b083e23713915090fbfdbf0960cc51c35bf1"/>
     <w:p>
       <w:pPr>
         <w:pStyle w:val="Heading2"/>
@@ -2427,13 +2458,13 @@
         <w:rPr>
           <w:rStyle w:val="SectionNumber"/>
         </w:rPr>
-        <w:t xml:space="preserve">1.8</w:t>
+        <w:t xml:space="preserve">1.3</w:t>
       </w:r>
       <w:r>
         <w:tab/>
       </w:r>
       <w:r>
-        <w:t xml:space="preserve">Effects of gender and condition on both practicing and perceptions of one’s relative practicing</w:t>
+        <w:t xml:space="preserve">Effects of gender and condition on both actual practicing and perceptions of one’s relative practicing</w:t>
       </w:r>
     </w:p>
     <w:p>
@@ -2441,7 +2472,7 @@
         <w:pStyle w:val="FirstParagraph"/>
       </w:pPr>
       <w:r>
-        <w:t xml:space="preserve">We replicate the effect of gender on the choice to practice found in Chapter 1, where 50.77% of women chose to prepare via practice, relative to 37.65% of men,</w:t>
+        <w:t xml:space="preserve">We replicate the effect of gender on the choice to practice found in Chapter 1, where 51.26% of women chose to prepare via practice, relative to 37.81% of men,</w:t>
       </w:r>
       <w:r>
         <w:t xml:space="preserve"> </w:t>
@@ -2535,7 +2566,19 @@
         </m:r>
       </m:oMath>
       <w:r>
-        <w:t xml:space="preserve">. The gender effect holds in a logistic regression with gender, condition, and the interaction between the two predicting the binary choice to practice problems,</w:t>
+        <w:t xml:space="preserve"> </w:t>
+      </w:r>
+      <w:r>
+        <w:t xml:space="preserve">(see Figure</w:t>
+      </w:r>
+      <w:r>
+        <w:t xml:space="preserve"> </w:t>
+      </w:r>
+      <w:r>
+        <w:t xml:space="preserve">1.5</w:t>
+      </w:r>
+      <w:r>
+        <w:t xml:space="preserve">). The gender effect holds in a logistic regression with gender, condition, and the interaction between the two predicting the binary choice to practice problems,</w:t>
       </w:r>
       <w:r>
         <w:t xml:space="preserve"> </w:t>
@@ -3203,7 +3246,7 @@
         <w:t xml:space="preserve"> </w:t>
       </w:r>
       <w:r>
-        <w:t xml:space="preserve">while controlling for condition and the interaction between gender and condition. None of the interaction effects were significant across any of these dependent variables.</w:t>
+        <w:t xml:space="preserve">while controlling for payment scheme condition and the interaction between gender and payment scheme condition. None of the interaction effects were significant across any of these dependent variables, meaning that the effects of the payment scheme conditions on the preparation outcomes did not differ by gender.</w:t>
       </w:r>
     </w:p>
     <w:p>
@@ -3217,14 +3260,14 @@
         <w:rPr>
           <w:rStyle w:val="FootnoteReference"/>
         </w:rPr>
-        <w:footnoteReference w:id="41"/>
+        <w:footnoteReference w:id="43"/>
       </w:r>
       <w:r>
         <w:t xml:space="preserve">.</w:t>
       </w:r>
     </w:p>
-    <w:bookmarkEnd w:id="42"/>
-    <w:bookmarkStart w:id="43" w:name="X9d1dc9a54b471fab0534ba4acad72c7148596db"/>
+    <w:bookmarkEnd w:id="44"/>
+    <w:bookmarkStart w:id="45" w:name="X9d1dc9a54b471fab0534ba4acad72c7148596db"/>
     <w:p>
       <w:pPr>
         <w:pStyle w:val="Heading2"/>
@@ -3233,7 +3276,7 @@
         <w:rPr>
           <w:rStyle w:val="SectionNumber"/>
         </w:rPr>
-        <w:t xml:space="preserve">1.9</w:t>
+        <w:t xml:space="preserve">1.4</w:t>
       </w:r>
       <w:r>
         <w:tab/>
@@ -3386,7 +3429,7 @@
         <w:t xml:space="preserve"> </w:t>
       </w:r>
       <w:r>
-        <w:t xml:space="preserve">1.2</w:t>
+        <w:t xml:space="preserve">1.8</w:t>
       </w:r>
       <w:r>
         <w:t xml:space="preserve">). We do not observe a significant effect of condition on perceived relative practice,</w:t>
@@ -3946,8 +3989,8 @@
         <w:t xml:space="preserve">.</w:t>
       </w:r>
     </w:p>
-    <w:bookmarkEnd w:id="43"/>
-    <w:bookmarkStart w:id="45" w:name="Xd2a22ad1302868553316faee4c8713911737c5d"/>
+    <w:bookmarkEnd w:id="45"/>
+    <w:bookmarkStart w:id="47" w:name="Xd2a22ad1302868553316faee4c8713911737c5d"/>
     <w:p>
       <w:pPr>
         <w:pStyle w:val="Heading2"/>
@@ -3956,7 +3999,7 @@
         <w:rPr>
           <w:rStyle w:val="SectionNumber"/>
         </w:rPr>
-        <w:t xml:space="preserve">1.10</w:t>
+        <w:t xml:space="preserve">1.5</w:t>
       </w:r>
       <w:r>
         <w:tab/>
@@ -3970,7 +4013,7 @@
         <w:pStyle w:val="FirstParagraph"/>
       </w:pPr>
       <w:r>
-        <w:t xml:space="preserve">Like in Study 3 of Chapter 1, we ran both chi-square goodness of fit tests with all three response options for the questions about perceptions of gender differences, and if the test with all options was significant, we subsequently ran more targeted chi-square tests to perform pairwise comparisons. Across all measures of perceptions of gender differences in behavior, we replicate effects found in the previous studies. First, the majority of participants (59.57%) said that women would be more likely to practice/study for the task, ,</w:t>
+        <w:t xml:space="preserve">Like in Study 3 of Chapter 1, we ran both chi-square goodness of fit tests with all three response options for the questions about perceptions of gender differences, and if the test with all options was significant, we subsequently ran more targeted chi-square tests to perform pairwise comparisons. Across all measures of perceptions of gender differences in behavior, we replicate effects found in the previous studies. First, the majority of participants (59.57%) said that women would be more likely to practice/study for the task,</w:t>
       </w:r>
       <w:r>
         <w:t xml:space="preserve"> </w:t>
@@ -4061,7 +4104,19 @@
         </m:r>
       </m:oMath>
       <w:r>
-        <w:t xml:space="preserve">, which was significantly higher than the proportion of participants who said men would be more likely to practice/study than women (4.73%),</w:t>
+        <w:t xml:space="preserve"> </w:t>
+      </w:r>
+      <w:r>
+        <w:t xml:space="preserve">(see Figure</w:t>
+      </w:r>
+      <w:r>
+        <w:t xml:space="preserve"> </w:t>
+      </w:r>
+      <w:r>
+        <w:t xml:space="preserve">1.2</w:t>
+      </w:r>
+      <w:r>
+        <w:t xml:space="preserve">), which was significantly higher than the proportion of participants who said men would be more likely to practice/study than women (4.73%),</w:t>
       </w:r>
       <w:r>
         <w:t xml:space="preserve"> </w:t>
@@ -4333,7 +4388,19 @@
         </m:r>
       </m:oMath>
       <w:r>
-        <w:t xml:space="preserve">, relative to the proportion of participants that said men prepare more than women (4.41% of participants),</w:t>
+        <w:t xml:space="preserve"> </w:t>
+      </w:r>
+      <w:r>
+        <w:t xml:space="preserve">(see Figure</w:t>
+      </w:r>
+      <w:r>
+        <w:t xml:space="preserve"> </w:t>
+      </w:r>
+      <w:r>
+        <w:t xml:space="preserve">1.4</w:t>
+      </w:r>
+      <w:r>
+        <w:t xml:space="preserve">), relative to the proportion of participants that said men prepare more than women (4.41% of participants),</w:t>
       </w:r>
       <w:r>
         <w:t xml:space="preserve"> </w:t>
@@ -4596,7 +4663,19 @@
         </m:r>
       </m:oMath>
       <w:r>
-        <w:t xml:space="preserve">, where 54.17% of participants said that there was no difference in how many multiplication problems men and women correctly solved, while 20.56% said men correctly solved more multiplication problems than women,</w:t>
+        <w:t xml:space="preserve"> </w:t>
+      </w:r>
+      <w:r>
+        <w:t xml:space="preserve">(see Figure</w:t>
+      </w:r>
+      <w:r>
+        <w:t xml:space="preserve"> </w:t>
+      </w:r>
+      <w:r>
+        <w:t xml:space="preserve">1.3</w:t>
+      </w:r>
+      <w:r>
+        <w:t xml:space="preserve">), where 54.17% of participants said that there was no difference in how many multiplication problems men and women correctly solved, while 20.56% said men correctly solved more multiplication problems than women,</w:t>
       </w:r>
       <m:oMath>
         <m:sSup>
@@ -4856,7 +4935,19 @@
         </m:r>
       </m:oMath>
       <w:r>
-        <w:t xml:space="preserve">, which was a significantly higher proportion of participants than those who expected women would choose each payment scheme equally (20.9%),</w:t>
+        <w:t xml:space="preserve"> </w:t>
+      </w:r>
+      <w:r>
+        <w:t xml:space="preserve">(see Figure</w:t>
+      </w:r>
+      <w:r>
+        <w:t xml:space="preserve"> </w:t>
+      </w:r>
+      <w:r>
+        <w:t xml:space="preserve">1.6</w:t>
+      </w:r>
+      <w:r>
+        <w:t xml:space="preserve">), which was a significantly higher proportion of participants than those who expected women would choose each payment scheme equally (20.9%),</w:t>
       </w:r>
       <w:r>
         <w:t xml:space="preserve"> </w:t>
@@ -5120,7 +5211,19 @@
         </m:r>
       </m:oMath>
       <w:r>
-        <w:t xml:space="preserve">, relative to the proportion of participants who said men would choose each payment scheme equally (15.8%),</w:t>
+        <w:t xml:space="preserve"> </w:t>
+      </w:r>
+      <w:r>
+        <w:t xml:space="preserve">(see Figure</w:t>
+      </w:r>
+      <w:r>
+        <w:t xml:space="preserve"> </w:t>
+      </w:r>
+      <w:r>
+        <w:t xml:space="preserve">1.7</w:t>
+      </w:r>
+      <w:r>
+        <w:t xml:space="preserve">), relative to the proportion of participants who said men would choose each payment scheme equally (15.8%),</w:t>
       </w:r>
       <w:r>
         <w:t xml:space="preserve"> </w:t>
@@ -5296,7 +5399,7 @@
         <w:t xml:space="preserve">.</w:t>
       </w:r>
     </w:p>
-    <w:bookmarkStart w:id="44" w:name="discussion"/>
+    <w:bookmarkStart w:id="46" w:name="discussion"/>
     <w:p>
       <w:pPr>
         <w:pStyle w:val="Heading3"/>
@@ -5305,7 +5408,7 @@
         <w:rPr>
           <w:rStyle w:val="SectionNumber"/>
         </w:rPr>
-        <w:t xml:space="preserve">1.10.1</w:t>
+        <w:t xml:space="preserve">1.5.1</w:t>
       </w:r>
       <w:r>
         <w:tab/>
@@ -5314,9 +5417,9 @@
         <w:t xml:space="preserve">Discussion</w:t>
       </w:r>
     </w:p>
-    <w:bookmarkEnd w:id="44"/>
-    <w:bookmarkEnd w:id="45"/>
-    <w:bookmarkStart w:id="46" w:name="main-hypotheses"/>
+    <w:bookmarkEnd w:id="46"/>
+    <w:bookmarkEnd w:id="47"/>
+    <w:bookmarkStart w:id="48" w:name="main-hypotheses"/>
     <w:p>
       <w:pPr>
         <w:pStyle w:val="Heading2"/>
@@ -5325,7 +5428,7 @@
         <w:rPr>
           <w:rStyle w:val="SectionNumber"/>
         </w:rPr>
-        <w:t xml:space="preserve">1.11</w:t>
+        <w:t xml:space="preserve">1.6</w:t>
       </w:r>
       <w:r>
         <w:tab/>
@@ -5339,7 +5442,7 @@
         <w:pStyle w:val="FirstParagraph"/>
       </w:pPr>
       <w:r>
-        <w:t xml:space="preserve">First, we find that, like previous literature in this space and our own studies across Chapter 1, women are more risk-averse and less confident than men in this study.Yet, even when controlling for gender differences in risk attitudes and confidence, we replicate findings from the studies in Chapter 1 that women choose to prepare more than men. Interestingly, women chose to prepare more regardless of the payment scheme (competitive tournament, non-competitive piece-rate) they were randomly assigned to. Also, although participants overall were more likely to practice in the tournament scheme, we did not find evidence that assignment to either a tournament or piece-rate payment scheme significantly predicted the binary choice to practice problems, after including gender and the interaction between gender and condition in the model. Although we did not explicitly hypothesize a priori that condition would be a significant predictor of the choice to practice, it is nonetheless important to note that gender explains participants’ decision to practice problems over and above any effect of condition.</w:t>
+        <w:t xml:space="preserve">First, we find that, like previous literature in this space and our own studies across Chapter 1, women are more risk-averse and less confident than men in this study. Yet, even when controlling for gender differences in risk attitudes and confidence, we replicate findings from the studies in Chapter 1 that women choose to prepare more than men. Interestingly, women chose to prepare more regardless of the payment scheme (competitive tournament, non-competitive piece-rate) they were randomly assigned to. Also, although participants overall were more likely to practice in the tournament scheme, we did not find evidence that assignment to either a tournament or piece-rate payment scheme significantly predicted the binary choice to practice problems, after including gender and the interaction between gender and condition in the model. Although we did not explicitly hypothesize a priori that condition would be a significant predictor of the choice to practice, it is nonetheless important to note that gender explains participants’ decision to practice problems over and above any effect of condition.</w:t>
       </w:r>
     </w:p>
     <w:p>
@@ -5386,8 +5489,8 @@
         <w:t xml:space="preserve">We did not find the hypothesized interaction between gender and condition on perceived practice deviation - suggesting that, like actual decisions to practice, women’s tendency to perceive they are practicing less than others is not significantly affected by whether they are competing or not. Although it is not possible to draw strong conclusions from null effects, we explore possible reasons for the null interaction between gender and condition further in the subsequent general discussion summarizing results across all studies of the dissertation.</w:t>
       </w:r>
     </w:p>
-    <w:bookmarkEnd w:id="46"/>
-    <w:bookmarkStart w:id="47" w:name="X9c0782826a932b9f0d8ef76bbb6ee4c62f961f0"/>
+    <w:bookmarkEnd w:id="48"/>
+    <w:bookmarkStart w:id="49" w:name="X9c0782826a932b9f0d8ef76bbb6ee4c62f961f0"/>
     <w:p>
       <w:pPr>
         <w:pStyle w:val="Heading2"/>
@@ -5396,7 +5499,7 @@
         <w:rPr>
           <w:rStyle w:val="SectionNumber"/>
         </w:rPr>
-        <w:t xml:space="preserve">1.12</w:t>
+        <w:t xml:space="preserve">1.7</w:t>
       </w:r>
       <w:r>
         <w:tab/>
@@ -5413,8 +5516,8 @@
         <w:t xml:space="preserve">With respect to the questions asking participants to indicate their perceptions of gender differences about our main behavioral variables of interest, we replicate findings from all three studies in Chapter 1. Even though participants expected that women and men would not have a significant difference in task scores, they expected men to prefer the tournament payment scheme over the piece-rate payment scheme, while expecting women to both i) prefer the piece-rate payment scheme over the tournament payment scheme and ii) prepare more, both before completing the multiplication task used in this study and in general before most tasks. Again, with the exception of the general gender difference in practice questions, all of the other perception questions were incentivized for accuracy to reduce socially desirable responding. Our exploratory analysis of the new set of questions about perceptions of relative practicing compared to each gender included in the study of this Chapter support these general perceptions of gender differences in preparation. Given the targeted nature of the questions, we were able to test how participants’ responses changed based on whether they were asking to compare their level of practicing in the study to only participants that identified as women or only participants that identified as men, and find that participants were significantly more likely to indicate that they practiced less relative to women than relative to men.</w:t>
       </w:r>
     </w:p>
-    <w:bookmarkEnd w:id="47"/>
-    <w:bookmarkStart w:id="48" w:name="summary-of-takeaways"/>
+    <w:bookmarkEnd w:id="49"/>
+    <w:bookmarkStart w:id="50" w:name="summary-of-takeaways"/>
     <w:p>
       <w:pPr>
         <w:pStyle w:val="Heading2"/>
@@ -5423,7 +5526,7 @@
         <w:rPr>
           <w:rStyle w:val="SectionNumber"/>
         </w:rPr>
-        <w:t xml:space="preserve">1.13</w:t>
+        <w:t xml:space="preserve">1.8</w:t>
       </w:r>
       <w:r>
         <w:tab/>
@@ -5440,8 +5543,8 @@
         <w:t xml:space="preserve">Overall, our results for the study in Chapter 2 suggest that women prepare more than men, regardless of whether they were assigned to a competitive tournament or non-competitive piece-rate payment scheme, and despite thinking they practice relatively less than men for the multiplication task used in the study. It is possible that gender stereotypes are driving these gender differences in behaviors and perceptions, given our replication of the findings from all three studies in Chapter 1 that participants expected women to prepare more both before the specific task used in the study and in general, along with the finding that participants’ tended to rate their relative practicing significantly lower when comparing themselves to women than men.</w:t>
       </w:r>
     </w:p>
-    <w:bookmarkEnd w:id="48"/>
-    <w:bookmarkStart w:id="51" w:name="figures"/>
+    <w:bookmarkEnd w:id="50"/>
+    <w:bookmarkStart w:id="59" w:name="figures-and-tables"/>
     <w:p>
       <w:pPr>
         <w:pStyle w:val="Heading2"/>
@@ -5450,13 +5553,13 @@
         <w:rPr>
           <w:rStyle w:val="SectionNumber"/>
         </w:rPr>
-        <w:t xml:space="preserve">1.14</w:t>
+        <w:t xml:space="preserve">1.9</w:t>
       </w:r>
       <w:r>
         <w:tab/>
       </w:r>
       <w:r>
-        <w:t xml:space="preserve">Figures</w:t>
+        <w:t xml:space="preserve">Figures and Tables</w:t>
       </w:r>
     </w:p>
     <w:p>
@@ -5468,18 +5571,18 @@
           <wp:inline>
             <wp:extent cx="5334000" cy="5334000"/>
             <wp:effectExtent b="0" l="0" r="0" t="0"/>
-            <wp:docPr descr="Figure 1.1: Proportion of women (INSERT%) and men (INSERT%) who chose to prepare. Error bars represent standard errors - insert denominators for SE bars." title="" id="1" name="Picture"/>
+            <wp:docPr descr="Figure 1.1: Proportion of men and women who chose to prepare by condition. Error bars represent standard errors." title="" id="1" name="Picture"/>
             <a:graphic>
               <a:graphicData uri="http://schemas.openxmlformats.org/drawingml/2006/picture">
                 <pic:pic>
                   <pic:nvPicPr>
-                    <pic:cNvPr descr="C:/Users/keana/OneDrive%20-%20PennO365/Comp_transfer2018/Penn/practice_study/gender-practice/study5/figs/fig01_pract-choice-by-gender.png" id="0" name="Picture"/>
+                    <pic:cNvPr descr="C:/Users/keana/OneDrive%20-%20PennO365/Comp_transfer2018/Penn/practice_study/gender-practice/study5/figs/fig00_pract-choice-by-gender-and-cond-bar.png" id="0" name="Picture"/>
                     <pic:cNvPicPr>
                       <a:picLocks noChangeArrowheads="1" noChangeAspect="1"/>
                     </pic:cNvPicPr>
                   </pic:nvPicPr>
                   <pic:blipFill>
-                    <a:blip r:embed="rId49"/>
+                    <a:blip r:embed="rId51"/>
                     <a:stretch>
                       <a:fillRect/>
                     </a:stretch>
@@ -5511,7 +5614,7 @@
         <w:pStyle w:val="ImageCaption"/>
       </w:pPr>
       <w:r>
-        <w:t xml:space="preserve">Figure 1.1: Proportion of women (INSERT%) and men (INSERT%) who chose to prepare. Error bars represent standard errors - insert denominators for SE bars.</w:t>
+        <w:t xml:space="preserve">Figure 1.1: Proportion of men and women who chose to prepare by condition. Error bars represent standard errors.</w:t>
       </w:r>
     </w:p>
     <w:p>
@@ -5523,18 +5626,18 @@
           <wp:inline>
             <wp:extent cx="5334000" cy="5334000"/>
             <wp:effectExtent b="0" l="0" r="0" t="0"/>
-            <wp:docPr descr="Figure 1.2: Perceived practice deviation based on participant gender. Error bars represent standard errors - insert denominators for SE bars.." title="" id="1" name="Picture"/>
+            <wp:docPr descr="Figure 1.2: Participants’ perceptions of gender differences in the choice to practice on the task. Error bars represent standard errors." title="" id="1" name="Picture"/>
             <a:graphic>
               <a:graphicData uri="http://schemas.openxmlformats.org/drawingml/2006/picture">
                 <pic:pic>
                   <pic:nvPicPr>
-                    <pic:cNvPr descr="C:/Users/keana/OneDrive%20-%20PennO365/Comp_transfer2018/Penn/practice_study/gender-practice/study5/figs/fig02_perceived-prac-dev-by-gender.png" id="0" name="Picture"/>
+                    <pic:cNvPr descr="C:/Users/keana/OneDrive%20-%20PennO365/Comp_transfer2018/Penn/practice_study/gender-practice/study5/figs/fig03_perc-task-gender-pract.png" id="0" name="Picture"/>
                     <pic:cNvPicPr>
                       <a:picLocks noChangeArrowheads="1" noChangeAspect="1"/>
                     </pic:cNvPicPr>
                   </pic:nvPicPr>
                   <pic:blipFill>
-                    <a:blip r:embed="rId50"/>
+                    <a:blip r:embed="rId52"/>
                     <a:stretch>
                       <a:fillRect/>
                     </a:stretch>
@@ -5566,11 +5669,341 @@
         <w:pStyle w:val="ImageCaption"/>
       </w:pPr>
       <w:r>
-        <w:t xml:space="preserve">Figure 1.2: Perceived practice deviation based on participant gender. Error bars represent standard errors - insert denominators for SE bars..</w:t>
-      </w:r>
-    </w:p>
-    <w:bookmarkEnd w:id="51"/>
-    <w:bookmarkEnd w:id="52"/>
+        <w:t xml:space="preserve">Figure 1.2: Participants’ perceptions of gender differences in the choice to practice on the task. Error bars represent standard errors.</w:t>
+      </w:r>
+    </w:p>
+    <w:p>
+      <w:pPr>
+        <w:pStyle w:val="CaptionedFigure"/>
+      </w:pPr>
+      <w:r>
+        <w:drawing>
+          <wp:inline>
+            <wp:extent cx="5334000" cy="5334000"/>
+            <wp:effectExtent b="0" l="0" r="0" t="0"/>
+            <wp:docPr descr="Figure 1.3: Participants’ perceptions of gender differences in performance on the task. Error bars represent standard errors." title="" id="1" name="Picture"/>
+            <a:graphic>
+              <a:graphicData uri="http://schemas.openxmlformats.org/drawingml/2006/picture">
+                <pic:pic>
+                  <pic:nvPicPr>
+                    <pic:cNvPr descr="C:/Users/keana/OneDrive%20-%20PennO365/Comp_transfer2018/Penn/practice_study/gender-practice/study5/figs/fig06_better-gender-guess.png" id="0" name="Picture"/>
+                    <pic:cNvPicPr>
+                      <a:picLocks noChangeArrowheads="1" noChangeAspect="1"/>
+                    </pic:cNvPicPr>
+                  </pic:nvPicPr>
+                  <pic:blipFill>
+                    <a:blip r:embed="rId53"/>
+                    <a:stretch>
+                      <a:fillRect/>
+                    </a:stretch>
+                  </pic:blipFill>
+                  <pic:spPr bwMode="auto">
+                    <a:xfrm>
+                      <a:off x="0" y="0"/>
+                      <a:ext cx="5334000" cy="5334000"/>
+                    </a:xfrm>
+                    <a:prstGeom prst="rect">
+                      <a:avLst/>
+                    </a:prstGeom>
+                    <a:noFill/>
+                    <a:ln w="9525">
+                      <a:noFill/>
+                      <a:headEnd/>
+                      <a:tailEnd/>
+                    </a:ln>
+                  </pic:spPr>
+                </pic:pic>
+              </a:graphicData>
+            </a:graphic>
+          </wp:inline>
+        </w:drawing>
+      </w:r>
+    </w:p>
+    <w:p>
+      <w:pPr>
+        <w:pStyle w:val="ImageCaption"/>
+      </w:pPr>
+      <w:r>
+        <w:t xml:space="preserve">Figure 1.3: Participants’ perceptions of gender differences in performance on the task. Error bars represent standard errors.</w:t>
+      </w:r>
+    </w:p>
+    <w:p>
+      <w:pPr>
+        <w:pStyle w:val="CaptionedFigure"/>
+      </w:pPr>
+      <w:r>
+        <w:drawing>
+          <wp:inline>
+            <wp:extent cx="5334000" cy="5334000"/>
+            <wp:effectExtent b="0" l="0" r="0" t="0"/>
+            <wp:docPr descr="Figure 1.4: Participants’ perceptions of general gender differences in choice to practice. Error bars represent standard errors." title="" id="1" name="Picture"/>
+            <a:graphic>
+              <a:graphicData uri="http://schemas.openxmlformats.org/drawingml/2006/picture">
+                <pic:pic>
+                  <pic:nvPicPr>
+                    <pic:cNvPr descr="C:/Users/keana/OneDrive%20-%20PennO365/Comp_transfer2018/Penn/practice_study/gender-practice/study5/figs/fig04_perc-gen-gender-pract.png" id="0" name="Picture"/>
+                    <pic:cNvPicPr>
+                      <a:picLocks noChangeArrowheads="1" noChangeAspect="1"/>
+                    </pic:cNvPicPr>
+                  </pic:nvPicPr>
+                  <pic:blipFill>
+                    <a:blip r:embed="rId54"/>
+                    <a:stretch>
+                      <a:fillRect/>
+                    </a:stretch>
+                  </pic:blipFill>
+                  <pic:spPr bwMode="auto">
+                    <a:xfrm>
+                      <a:off x="0" y="0"/>
+                      <a:ext cx="5334000" cy="5334000"/>
+                    </a:xfrm>
+                    <a:prstGeom prst="rect">
+                      <a:avLst/>
+                    </a:prstGeom>
+                    <a:noFill/>
+                    <a:ln w="9525">
+                      <a:noFill/>
+                      <a:headEnd/>
+                      <a:tailEnd/>
+                    </a:ln>
+                  </pic:spPr>
+                </pic:pic>
+              </a:graphicData>
+            </a:graphic>
+          </wp:inline>
+        </w:drawing>
+      </w:r>
+    </w:p>
+    <w:p>
+      <w:pPr>
+        <w:pStyle w:val="ImageCaption"/>
+      </w:pPr>
+      <w:r>
+        <w:t xml:space="preserve">Figure 1.4: Participants’ perceptions of general gender differences in choice to practice. Error bars represent standard errors.</w:t>
+      </w:r>
+    </w:p>
+    <w:p>
+      <w:pPr>
+        <w:pStyle w:val="CaptionedFigure"/>
+      </w:pPr>
+      <w:r>
+        <w:drawing>
+          <wp:inline>
+            <wp:extent cx="5334000" cy="5334000"/>
+            <wp:effectExtent b="0" l="0" r="0" t="0"/>
+            <wp:docPr descr="Figure 1.5: Participants’ perceptions of general gender differences in choice to practice. Error bars represent standard errors." title="" id="1" name="Picture"/>
+            <a:graphic>
+              <a:graphicData uri="http://schemas.openxmlformats.org/drawingml/2006/picture">
+                <pic:pic>
+                  <pic:nvPicPr>
+                    <pic:cNvPr descr="C:/Users/keana/OneDrive%20-%20PennO365/Comp_transfer2018/Penn/practice_study/gender-practice/study5/figs/fig01_pract-choice-by-gender.png" id="0" name="Picture"/>
+                    <pic:cNvPicPr>
+                      <a:picLocks noChangeArrowheads="1" noChangeAspect="1"/>
+                    </pic:cNvPicPr>
+                  </pic:nvPicPr>
+                  <pic:blipFill>
+                    <a:blip r:embed="rId55"/>
+                    <a:stretch>
+                      <a:fillRect/>
+                    </a:stretch>
+                  </pic:blipFill>
+                  <pic:spPr bwMode="auto">
+                    <a:xfrm>
+                      <a:off x="0" y="0"/>
+                      <a:ext cx="5334000" cy="5334000"/>
+                    </a:xfrm>
+                    <a:prstGeom prst="rect">
+                      <a:avLst/>
+                    </a:prstGeom>
+                    <a:noFill/>
+                    <a:ln w="9525">
+                      <a:noFill/>
+                      <a:headEnd/>
+                      <a:tailEnd/>
+                    </a:ln>
+                  </pic:spPr>
+                </pic:pic>
+              </a:graphicData>
+            </a:graphic>
+          </wp:inline>
+        </w:drawing>
+      </w:r>
+    </w:p>
+    <w:p>
+      <w:pPr>
+        <w:pStyle w:val="ImageCaption"/>
+      </w:pPr>
+      <w:r>
+        <w:t xml:space="preserve">Figure 1.5: Participants’ perceptions of general gender differences in choice to practice. Error bars represent standard errors.</w:t>
+      </w:r>
+    </w:p>
+    <w:p>
+      <w:pPr>
+        <w:pStyle w:val="CaptionedFigure"/>
+      </w:pPr>
+      <w:r>
+        <w:drawing>
+          <wp:inline>
+            <wp:extent cx="5334000" cy="5334000"/>
+            <wp:effectExtent b="0" l="0" r="0" t="0"/>
+            <wp:docPr descr="Figure 1.6: Participants’ perceptions of women’s preferences between the competitive tournament payment scheme and non-competitive piece-rate payment scheme. Error bars represent standard errors." title="" id="1" name="Picture"/>
+            <a:graphic>
+              <a:graphicData uri="http://schemas.openxmlformats.org/drawingml/2006/picture">
+                <pic:pic>
+                  <pic:nvPicPr>
+                    <pic:cNvPr descr="C:/Users/keana/OneDrive%20-%20PennO365/Comp_transfer2018/Penn/practice_study/gender-practice/study5/figs/fig05_perc-gender-comp-F.png" id="0" name="Picture"/>
+                    <pic:cNvPicPr>
+                      <a:picLocks noChangeArrowheads="1" noChangeAspect="1"/>
+                    </pic:cNvPicPr>
+                  </pic:nvPicPr>
+                  <pic:blipFill>
+                    <a:blip r:embed="rId56"/>
+                    <a:stretch>
+                      <a:fillRect/>
+                    </a:stretch>
+                  </pic:blipFill>
+                  <pic:spPr bwMode="auto">
+                    <a:xfrm>
+                      <a:off x="0" y="0"/>
+                      <a:ext cx="5334000" cy="5334000"/>
+                    </a:xfrm>
+                    <a:prstGeom prst="rect">
+                      <a:avLst/>
+                    </a:prstGeom>
+                    <a:noFill/>
+                    <a:ln w="9525">
+                      <a:noFill/>
+                      <a:headEnd/>
+                      <a:tailEnd/>
+                    </a:ln>
+                  </pic:spPr>
+                </pic:pic>
+              </a:graphicData>
+            </a:graphic>
+          </wp:inline>
+        </w:drawing>
+      </w:r>
+    </w:p>
+    <w:p>
+      <w:pPr>
+        <w:pStyle w:val="ImageCaption"/>
+      </w:pPr>
+      <w:r>
+        <w:t xml:space="preserve">Figure 1.6: Participants’ perceptions of women’s preferences between the competitive tournament payment scheme and non-competitive piece-rate payment scheme. Error bars represent standard errors.</w:t>
+      </w:r>
+    </w:p>
+    <w:p>
+      <w:pPr>
+        <w:pStyle w:val="CaptionedFigure"/>
+      </w:pPr>
+      <w:r>
+        <w:drawing>
+          <wp:inline>
+            <wp:extent cx="5334000" cy="5334000"/>
+            <wp:effectExtent b="0" l="0" r="0" t="0"/>
+            <wp:docPr descr="Figure 1.7: Participants’ perceptions of men’s preferences between the competitive tournament payment scheme and non-competitive piece-rate payment scheme. Error bars represent standard errors." title="" id="1" name="Picture"/>
+            <a:graphic>
+              <a:graphicData uri="http://schemas.openxmlformats.org/drawingml/2006/picture">
+                <pic:pic>
+                  <pic:nvPicPr>
+                    <pic:cNvPr descr="C:/Users/keana/OneDrive%20-%20PennO365/Comp_transfer2018/Penn/practice_study/gender-practice/study5/figs/fig07_perc-gender-comp-M.png" id="0" name="Picture"/>
+                    <pic:cNvPicPr>
+                      <a:picLocks noChangeArrowheads="1" noChangeAspect="1"/>
+                    </pic:cNvPicPr>
+                  </pic:nvPicPr>
+                  <pic:blipFill>
+                    <a:blip r:embed="rId57"/>
+                    <a:stretch>
+                      <a:fillRect/>
+                    </a:stretch>
+                  </pic:blipFill>
+                  <pic:spPr bwMode="auto">
+                    <a:xfrm>
+                      <a:off x="0" y="0"/>
+                      <a:ext cx="5334000" cy="5334000"/>
+                    </a:xfrm>
+                    <a:prstGeom prst="rect">
+                      <a:avLst/>
+                    </a:prstGeom>
+                    <a:noFill/>
+                    <a:ln w="9525">
+                      <a:noFill/>
+                      <a:headEnd/>
+                      <a:tailEnd/>
+                    </a:ln>
+                  </pic:spPr>
+                </pic:pic>
+              </a:graphicData>
+            </a:graphic>
+          </wp:inline>
+        </w:drawing>
+      </w:r>
+    </w:p>
+    <w:p>
+      <w:pPr>
+        <w:pStyle w:val="ImageCaption"/>
+      </w:pPr>
+      <w:r>
+        <w:t xml:space="preserve">Figure 1.7: Participants’ perceptions of men’s preferences between the competitive tournament payment scheme and non-competitive piece-rate payment scheme. Error bars represent standard errors.</w:t>
+      </w:r>
+    </w:p>
+    <w:p>
+      <w:pPr>
+        <w:pStyle w:val="CaptionedFigure"/>
+      </w:pPr>
+      <w:r>
+        <w:drawing>
+          <wp:inline>
+            <wp:extent cx="5334000" cy="5334000"/>
+            <wp:effectExtent b="0" l="0" r="0" t="0"/>
+            <wp:docPr descr="Figure 1.8: Perceived practice deviation based on participant gender. Error bars represent standard errors - insert denominators for SE bars.." title="" id="1" name="Picture"/>
+            <a:graphic>
+              <a:graphicData uri="http://schemas.openxmlformats.org/drawingml/2006/picture">
+                <pic:pic>
+                  <pic:nvPicPr>
+                    <pic:cNvPr descr="C:/Users/keana/OneDrive%20-%20PennO365/Comp_transfer2018/Penn/practice_study/gender-practice/study5/figs/fig02_perceived-prac-dev-by-gender.png" id="0" name="Picture"/>
+                    <pic:cNvPicPr>
+                      <a:picLocks noChangeArrowheads="1" noChangeAspect="1"/>
+                    </pic:cNvPicPr>
+                  </pic:nvPicPr>
+                  <pic:blipFill>
+                    <a:blip r:embed="rId58"/>
+                    <a:stretch>
+                      <a:fillRect/>
+                    </a:stretch>
+                  </pic:blipFill>
+                  <pic:spPr bwMode="auto">
+                    <a:xfrm>
+                      <a:off x="0" y="0"/>
+                      <a:ext cx="5334000" cy="5334000"/>
+                    </a:xfrm>
+                    <a:prstGeom prst="rect">
+                      <a:avLst/>
+                    </a:prstGeom>
+                    <a:noFill/>
+                    <a:ln w="9525">
+                      <a:noFill/>
+                      <a:headEnd/>
+                      <a:tailEnd/>
+                    </a:ln>
+                  </pic:spPr>
+                </pic:pic>
+              </a:graphicData>
+            </a:graphic>
+          </wp:inline>
+        </w:drawing>
+      </w:r>
+    </w:p>
+    <w:p>
+      <w:pPr>
+        <w:pStyle w:val="ImageCaption"/>
+      </w:pPr>
+      <w:r>
+        <w:t xml:space="preserve">Figure 1.8: Perceived practice deviation based on participant gender. Error bars represent standard errors - insert denominators for SE bars..</w:t>
+      </w:r>
+    </w:p>
+    <w:bookmarkEnd w:id="59"/>
+    <w:bookmarkEnd w:id="60"/>
     <w:sectPr/>
   </w:body>
 </w:document>
@@ -5596,7 +6029,7 @@
       </w:r>
     </w:p>
   </w:footnote>
-  <w:footnote w:id="24">
+  <w:footnote w:id="23">
     <w:p>
       <w:pPr>
         <w:pStyle w:val="FootnoteText"/>
@@ -5634,7 +6067,7 @@
       </w:r>
     </w:p>
   </w:footnote>
-  <w:footnote w:id="41">
+  <w:footnote w:id="43">
     <w:p>
       <w:pPr>
         <w:pStyle w:val="FootnoteText"/>

</xml_diff>